<commit_message>
Updating for EIQ job bullet points
</commit_message>
<xml_diff>
--- a/docs/mjp-resume-10year.docx
+++ b/docs/mjp-resume-10year.docx
@@ -3280,6 +3280,18 @@
         <w:t>Project History</w:t>
       </w:r>
       <w:bookmarkEnd w:id="13"/>
+    </w:p>
+    <w:p>
+      <w:pPr>
+        <w:pStyle w:val="Firstparagraph"/>
+        <w:bidi w:val="0"/>
+        <w:jc w:val="left"/>
+        <w:rPr/>
+      </w:pPr>
+      <w:r>
+        <w:rPr/>
+        <w:t>EIQ_JOB_PRJ_EPH_ENV</w:t>
+      </w:r>
     </w:p>
     <w:p>
       <w:pPr>

</xml_diff>

<commit_message>
Including missed links for EIQ
</commit_message>
<xml_diff>
--- a/docs/mjp-resume-10year.docx
+++ b/docs/mjp-resume-10year.docx
@@ -2736,6 +2736,18 @@
           <w:t>Dagster</w:t>
         </w:r>
       </w:hyperlink>
+      <w:r>
+        <w:rPr/>
+        <w:t xml:space="preserve">, </w:t>
+      </w:r>
+      <w:hyperlink r:id="rId91">
+        <w:r>
+          <w:rPr>
+            <w:rStyle w:val="InternetLink"/>
+          </w:rPr>
+          <w:t>Helm</w:t>
+        </w:r>
+      </w:hyperlink>
     </w:p>
     <w:p>
       <w:pPr>
@@ -2759,7 +2771,7 @@
         <w:rPr/>
         <w:t xml:space="preserve"> </w:t>
       </w:r>
-      <w:hyperlink r:id="rId91">
+      <w:hyperlink r:id="rId92">
         <w:r>
           <w:rPr>
             <w:rStyle w:val="InternetLink"/>
@@ -2771,7 +2783,7 @@
         <w:rPr/>
         <w:t xml:space="preserve">, C/C++, </w:t>
       </w:r>
-      <w:hyperlink r:id="rId92">
+      <w:hyperlink r:id="rId93">
         <w:r>
           <w:rPr>
             <w:rStyle w:val="InternetLink"/>
@@ -2783,7 +2795,7 @@
         <w:rPr/>
         <w:t xml:space="preserve">, Javascript, </w:t>
       </w:r>
-      <w:hyperlink r:id="rId93">
+      <w:hyperlink r:id="rId94">
         <w:r>
           <w:rPr>
             <w:rStyle w:val="InternetLink"/>
@@ -2795,7 +2807,7 @@
         <w:rPr/>
         <w:t xml:space="preserve">, </w:t>
       </w:r>
-      <w:hyperlink r:id="rId94">
+      <w:hyperlink r:id="rId95">
         <w:r>
           <w:rPr>
             <w:rStyle w:val="InternetLink"/>
@@ -2807,12 +2819,24 @@
         <w:rPr/>
         <w:t xml:space="preserve">, </w:t>
       </w:r>
-      <w:hyperlink r:id="rId95">
+      <w:hyperlink r:id="rId96">
         <w:r>
           <w:rPr>
             <w:rStyle w:val="InternetLink"/>
           </w:rPr>
           <w:t>Python</w:t>
+        </w:r>
+      </w:hyperlink>
+      <w:r>
+        <w:rPr/>
+        <w:t xml:space="preserve">, </w:t>
+      </w:r>
+      <w:hyperlink r:id="rId97">
+        <w:r>
+          <w:rPr>
+            <w:rStyle w:val="InternetLink"/>
+          </w:rPr>
+          <w:t>Terraform</w:t>
         </w:r>
       </w:hyperlink>
     </w:p>
@@ -2838,7 +2862,7 @@
         <w:rPr/>
         <w:t xml:space="preserve"> </w:t>
       </w:r>
-      <w:hyperlink r:id="rId96">
+      <w:hyperlink r:id="rId98">
         <w:r>
           <w:rPr>
             <w:rStyle w:val="InternetLink"/>
@@ -2850,7 +2874,7 @@
         <w:rPr/>
         <w:t xml:space="preserve">, </w:t>
       </w:r>
-      <w:hyperlink r:id="rId97">
+      <w:hyperlink r:id="rId99">
         <w:r>
           <w:rPr>
             <w:rStyle w:val="InternetLink"/>
@@ -2862,7 +2886,7 @@
         <w:rPr/>
         <w:t xml:space="preserve">, </w:t>
       </w:r>
-      <w:hyperlink r:id="rId98">
+      <w:hyperlink r:id="rId100">
         <w:r>
           <w:rPr>
             <w:rStyle w:val="InternetLink"/>
@@ -2874,7 +2898,7 @@
         <w:rPr/>
         <w:t xml:space="preserve">, </w:t>
       </w:r>
-      <w:hyperlink r:id="rId99">
+      <w:hyperlink r:id="rId101">
         <w:r>
           <w:rPr>
             <w:rStyle w:val="InternetLink"/>
@@ -2886,7 +2910,7 @@
         <w:rPr/>
         <w:t xml:space="preserve">, </w:t>
       </w:r>
-      <w:hyperlink r:id="rId100">
+      <w:hyperlink r:id="rId102">
         <w:r>
           <w:rPr>
             <w:rStyle w:val="InternetLink"/>
@@ -2917,7 +2941,7 @@
         <w:rPr/>
         <w:t xml:space="preserve"> </w:t>
       </w:r>
-      <w:hyperlink r:id="rId101">
+      <w:hyperlink r:id="rId103">
         <w:r>
           <w:rPr>
             <w:rStyle w:val="InternetLink"/>
@@ -2929,7 +2953,7 @@
         <w:rPr/>
         <w:t xml:space="preserve">, </w:t>
       </w:r>
-      <w:hyperlink r:id="rId102">
+      <w:hyperlink r:id="rId104">
         <w:r>
           <w:rPr>
             <w:rStyle w:val="InternetLink"/>
@@ -2941,7 +2965,7 @@
         <w:rPr/>
         <w:t xml:space="preserve">, </w:t>
       </w:r>
-      <w:hyperlink r:id="rId103">
+      <w:hyperlink r:id="rId105">
         <w:r>
           <w:rPr>
             <w:rStyle w:val="InternetLink"/>
@@ -2972,7 +2996,7 @@
         <w:rPr/>
         <w:t xml:space="preserve"> Linux (</w:t>
       </w:r>
-      <w:hyperlink r:id="rId104">
+      <w:hyperlink r:id="rId106">
         <w:r>
           <w:rPr>
             <w:rStyle w:val="InternetLink"/>
@@ -2984,7 +3008,7 @@
         <w:rPr/>
         <w:t xml:space="preserve">, </w:t>
       </w:r>
-      <w:hyperlink r:id="rId105">
+      <w:hyperlink r:id="rId107">
         <w:r>
           <w:rPr>
             <w:rStyle w:val="InternetLink"/>
@@ -2996,7 +3020,7 @@
         <w:rPr/>
         <w:t xml:space="preserve">, </w:t>
       </w:r>
-      <w:hyperlink r:id="rId106">
+      <w:hyperlink r:id="rId108">
         <w:r>
           <w:rPr>
             <w:rStyle w:val="InternetLink"/>
@@ -3008,7 +3032,7 @@
         <w:rPr/>
         <w:t xml:space="preserve">, </w:t>
       </w:r>
-      <w:hyperlink r:id="rId107">
+      <w:hyperlink r:id="rId109">
         <w:r>
           <w:rPr>
             <w:rStyle w:val="InternetLink"/>
@@ -3020,7 +3044,7 @@
         <w:rPr/>
         <w:t>), Microsoft Windows (10/2008/7/Vista/2003/XP/NT/98/95), UNIX (</w:t>
       </w:r>
-      <w:hyperlink r:id="rId108">
+      <w:hyperlink r:id="rId110">
         <w:r>
           <w:rPr>
             <w:rStyle w:val="InternetLink"/>
@@ -3032,7 +3056,7 @@
         <w:rPr/>
         <w:t xml:space="preserve">, </w:t>
       </w:r>
-      <w:hyperlink r:id="rId109">
+      <w:hyperlink r:id="rId111">
         <w:r>
           <w:rPr>
             <w:rStyle w:val="InternetLink"/>
@@ -3044,7 +3068,7 @@
         <w:rPr/>
         <w:t xml:space="preserve">, </w:t>
       </w:r>
-      <w:hyperlink r:id="rId110">
+      <w:hyperlink r:id="rId112">
         <w:r>
           <w:rPr>
             <w:rStyle w:val="InternetLink"/>
@@ -3102,7 +3126,7 @@
         <w:rPr/>
         <w:t xml:space="preserve"> </w:t>
       </w:r>
-      <w:hyperlink r:id="rId111">
+      <w:hyperlink r:id="rId113">
         <w:r>
           <w:rPr>
             <w:rStyle w:val="InternetLink"/>
@@ -3114,7 +3138,7 @@
         <w:rPr/>
         <w:t xml:space="preserve">, </w:t>
       </w:r>
-      <w:hyperlink r:id="rId112">
+      <w:hyperlink r:id="rId114">
         <w:r>
           <w:rPr>
             <w:rStyle w:val="InternetLink"/>
@@ -3126,7 +3150,7 @@
         <w:rPr/>
         <w:t xml:space="preserve">, </w:t>
       </w:r>
-      <w:hyperlink r:id="rId113">
+      <w:hyperlink r:id="rId115">
         <w:r>
           <w:rPr>
             <w:rStyle w:val="InternetLink"/>
@@ -3138,7 +3162,7 @@
         <w:rPr/>
         <w:t xml:space="preserve">, </w:t>
       </w:r>
-      <w:hyperlink r:id="rId114">
+      <w:hyperlink r:id="rId116">
         <w:r>
           <w:rPr>
             <w:rStyle w:val="InternetLink"/>
@@ -3150,7 +3174,7 @@
         <w:rPr/>
         <w:t xml:space="preserve">, </w:t>
       </w:r>
-      <w:hyperlink r:id="rId115">
+      <w:hyperlink r:id="rId117">
         <w:r>
           <w:rPr>
             <w:rStyle w:val="InternetLink"/>
@@ -3162,7 +3186,7 @@
         <w:rPr/>
         <w:t xml:space="preserve">, </w:t>
       </w:r>
-      <w:hyperlink r:id="rId116">
+      <w:hyperlink r:id="rId118">
         <w:r>
           <w:rPr>
             <w:rStyle w:val="InternetLink"/>
@@ -3174,7 +3198,7 @@
         <w:rPr/>
         <w:t xml:space="preserve">, </w:t>
       </w:r>
-      <w:hyperlink r:id="rId117">
+      <w:hyperlink r:id="rId119">
         <w:r>
           <w:rPr>
             <w:rStyle w:val="InternetLink"/>
@@ -3205,7 +3229,7 @@
         <w:rPr/>
         <w:t xml:space="preserve"> </w:t>
       </w:r>
-      <w:hyperlink r:id="rId118">
+      <w:hyperlink r:id="rId120">
         <w:r>
           <w:rPr>
             <w:rStyle w:val="InternetLink"/>
@@ -3466,7 +3490,7 @@
               <w:jc w:val="left"/>
               <w:rPr/>
             </w:pPr>
-            <w:hyperlink r:id="rId119">
+            <w:hyperlink r:id="rId121">
               <w:r>
                 <w:rPr>
                   <w:rStyle w:val="InternetLink"/>
@@ -3478,7 +3502,7 @@
               <w:rPr/>
               <w:t xml:space="preserve">, </w:t>
             </w:r>
-            <w:hyperlink r:id="rId120">
+            <w:hyperlink r:id="rId122">
               <w:r>
                 <w:rPr>
                   <w:rStyle w:val="InternetLink"/>
@@ -3490,7 +3514,7 @@
               <w:rPr/>
               <w:t xml:space="preserve">, </w:t>
             </w:r>
-            <w:hyperlink r:id="rId121">
+            <w:hyperlink r:id="rId123">
               <w:r>
                 <w:rPr>
                   <w:rStyle w:val="InternetLink"/>
@@ -3502,7 +3526,7 @@
               <w:rPr/>
               <w:t xml:space="preserve">, </w:t>
             </w:r>
-            <w:hyperlink r:id="rId122">
+            <w:hyperlink r:id="rId124">
               <w:r>
                 <w:rPr>
                   <w:rStyle w:val="InternetLink"/>
@@ -3554,7 +3578,7 @@
               <w:jc w:val="left"/>
               <w:rPr/>
             </w:pPr>
-            <w:hyperlink r:id="rId123">
+            <w:hyperlink r:id="rId125">
               <w:r>
                 <w:rPr>
                   <w:rStyle w:val="InternetLink"/>
@@ -3566,7 +3590,7 @@
               <w:rPr/>
               <w:t xml:space="preserve">, </w:t>
             </w:r>
-            <w:hyperlink r:id="rId124">
+            <w:hyperlink r:id="rId126">
               <w:r>
                 <w:rPr>
                   <w:rStyle w:val="InternetLink"/>
@@ -3589,7 +3613,7 @@
         <w:rPr/>
         <w:t>Pulsepoint is in the process of migrating between data centers. A significant portion of the existing hardware has gone past its end of life, so we chose to build a new data center, with new hardware. At the same time, we used the latest versions of all relevant software that we could (</w:t>
       </w:r>
-      <w:hyperlink r:id="rId125">
+      <w:hyperlink r:id="rId127">
         <w:r>
           <w:rPr>
             <w:rStyle w:val="InternetLink"/>
@@ -3601,7 +3625,7 @@
         <w:rPr/>
         <w:t xml:space="preserve">, </w:t>
       </w:r>
-      <w:hyperlink r:id="rId126">
+      <w:hyperlink r:id="rId128">
         <w:r>
           <w:rPr>
             <w:rStyle w:val="InternetLink"/>
@@ -3877,7 +3901,7 @@
               <w:jc w:val="left"/>
               <w:rPr/>
             </w:pPr>
-            <w:hyperlink r:id="rId127">
+            <w:hyperlink r:id="rId129">
               <w:r>
                 <w:rPr>
                   <w:rStyle w:val="InternetLink"/>
@@ -3929,7 +3953,7 @@
               <w:jc w:val="left"/>
               <w:rPr/>
             </w:pPr>
-            <w:hyperlink r:id="rId128">
+            <w:hyperlink r:id="rId130">
               <w:r>
                 <w:rPr>
                   <w:rStyle w:val="InternetLink"/>
@@ -3941,7 +3965,7 @@
               <w:rPr/>
               <w:t xml:space="preserve">, </w:t>
             </w:r>
-            <w:hyperlink r:id="rId129">
+            <w:hyperlink r:id="rId131">
               <w:r>
                 <w:rPr>
                   <w:rStyle w:val="InternetLink"/>
@@ -3964,7 +3988,7 @@
         <w:rPr/>
         <w:t xml:space="preserve">Pulsepoint built the entire ETL pipeline using </w:t>
       </w:r>
-      <w:hyperlink r:id="rId130">
+      <w:hyperlink r:id="rId132">
         <w:r>
           <w:rPr>
             <w:rStyle w:val="InternetLink"/>
@@ -4211,7 +4235,7 @@
               <w:jc w:val="left"/>
               <w:rPr/>
             </w:pPr>
-            <w:hyperlink r:id="rId131">
+            <w:hyperlink r:id="rId133">
               <w:r>
                 <w:rPr>
                   <w:rStyle w:val="InternetLink"/>
@@ -4223,7 +4247,7 @@
               <w:rPr/>
               <w:t xml:space="preserve">, </w:t>
             </w:r>
-            <w:hyperlink r:id="rId132">
+            <w:hyperlink r:id="rId134">
               <w:r>
                 <w:rPr>
                   <w:rStyle w:val="InternetLink"/>
@@ -4235,7 +4259,7 @@
               <w:rPr/>
               <w:t xml:space="preserve">, </w:t>
             </w:r>
-            <w:hyperlink r:id="rId133">
+            <w:hyperlink r:id="rId135">
               <w:r>
                 <w:rPr>
                   <w:rStyle w:val="InternetLink"/>
@@ -4287,7 +4311,7 @@
               <w:jc w:val="left"/>
               <w:rPr/>
             </w:pPr>
-            <w:hyperlink r:id="rId134">
+            <w:hyperlink r:id="rId136">
               <w:r>
                 <w:rPr>
                   <w:rStyle w:val="InternetLink"/>
@@ -4299,7 +4323,7 @@
               <w:rPr/>
               <w:t xml:space="preserve">, </w:t>
             </w:r>
-            <w:hyperlink r:id="rId135">
+            <w:hyperlink r:id="rId137">
               <w:r>
                 <w:rPr>
                   <w:rStyle w:val="InternetLink"/>
@@ -4311,7 +4335,7 @@
               <w:rPr/>
               <w:t xml:space="preserve">, </w:t>
             </w:r>
-            <w:hyperlink r:id="rId136">
+            <w:hyperlink r:id="rId138">
               <w:r>
                 <w:rPr>
                   <w:rStyle w:val="InternetLink"/>
@@ -4334,7 +4358,7 @@
         <w:rPr/>
         <w:t xml:space="preserve">At Pulsepoint, we have a large number of data aggregation jobs that are coordinated with each other via Spotify’s </w:t>
       </w:r>
-      <w:hyperlink r:id="rId137">
+      <w:hyperlink r:id="rId139">
         <w:r>
           <w:rPr>
             <w:rStyle w:val="InternetLink"/>
@@ -4346,7 +4370,7 @@
         <w:rPr/>
         <w:t xml:space="preserve"> tool. </w:t>
       </w:r>
-      <w:hyperlink r:id="rId138">
+      <w:hyperlink r:id="rId140">
         <w:r>
           <w:rPr>
             <w:rStyle w:val="InternetLink"/>
@@ -4358,7 +4382,7 @@
         <w:rPr/>
         <w:t xml:space="preserve"> has the user create a </w:t>
       </w:r>
-      <w:hyperlink r:id="rId139">
+      <w:hyperlink r:id="rId141">
         <w:r>
           <w:rPr>
             <w:rStyle w:val="InternetLink"/>
@@ -4370,7 +4394,7 @@
         <w:rPr/>
         <w:t xml:space="preserve"> codebase that resolves which order to do jobs similar to how </w:t>
       </w:r>
-      <w:hyperlink r:id="rId140">
+      <w:hyperlink r:id="rId142">
         <w:r>
           <w:rPr>
             <w:rStyle w:val="InternetLink"/>
@@ -4395,7 +4419,7 @@
         <w:rPr/>
         <w:t xml:space="preserve">The Dataflow Explorer would walk the </w:t>
       </w:r>
-      <w:hyperlink r:id="rId141">
+      <w:hyperlink r:id="rId143">
         <w:r>
           <w:rPr>
             <w:rStyle w:val="InternetLink"/>
@@ -4407,7 +4431,7 @@
         <w:rPr/>
         <w:t xml:space="preserve"> code that represented all of the jobs, and extract the attributes that would allow construction of a dependency tree. It would then pass that tree to the </w:t>
       </w:r>
-      <w:hyperlink r:id="rId142">
+      <w:hyperlink r:id="rId144">
         <w:r>
           <w:rPr>
             <w:rStyle w:val="InternetLink"/>
@@ -4419,7 +4443,7 @@
         <w:rPr/>
         <w:t xml:space="preserve"> tool, which would run dot to produce an SVG file showing the graph of all the jobs. Finally, it would publish that output onto </w:t>
       </w:r>
-      <w:hyperlink r:id="rId143">
+      <w:hyperlink r:id="rId145">
         <w:r>
           <w:rPr>
             <w:rStyle w:val="InternetLink"/>
@@ -4431,7 +4455,7 @@
         <w:rPr/>
         <w:t xml:space="preserve"> using </w:t>
       </w:r>
-      <w:hyperlink r:id="rId144">
+      <w:hyperlink r:id="rId146">
         <w:r>
           <w:rPr>
             <w:rStyle w:val="InternetLink"/>
@@ -4459,7 +4483,7 @@
         <w:rPr/>
         <w:t xml:space="preserve">Wrote code to walk a </w:t>
       </w:r>
-      <w:hyperlink r:id="rId145">
+      <w:hyperlink r:id="rId147">
         <w:r>
           <w:rPr>
             <w:rStyle w:val="InternetLink"/>
@@ -4487,7 +4511,7 @@
         <w:rPr/>
         <w:t xml:space="preserve">Produced syntactically valid </w:t>
       </w:r>
-      <w:hyperlink r:id="rId146">
+      <w:hyperlink r:id="rId148">
         <w:r>
           <w:rPr>
             <w:rStyle w:val="InternetLink"/>
@@ -4683,7 +4707,7 @@
               <w:jc w:val="left"/>
               <w:rPr/>
             </w:pPr>
-            <w:hyperlink r:id="rId147">
+            <w:hyperlink r:id="rId149">
               <w:r>
                 <w:rPr>
                   <w:rStyle w:val="InternetLink"/>
@@ -4733,7 +4757,7 @@
               <w:jc w:val="left"/>
               <w:rPr/>
             </w:pPr>
-            <w:hyperlink r:id="rId148">
+            <w:hyperlink r:id="rId150">
               <w:r>
                 <w:rPr>
                   <w:rStyle w:val="InternetLink"/>
@@ -4756,7 +4780,7 @@
         <w:rPr/>
         <w:t xml:space="preserve">Pulsepoint has a fairly significant </w:t>
       </w:r>
-      <w:hyperlink r:id="rId149">
+      <w:hyperlink r:id="rId151">
         <w:r>
           <w:rPr>
             <w:rStyle w:val="InternetLink"/>
@@ -4768,7 +4792,7 @@
         <w:rPr/>
         <w:t xml:space="preserve"> installation, and we were asked if we could use </w:t>
       </w:r>
-      <w:hyperlink r:id="rId150">
+      <w:hyperlink r:id="rId152">
         <w:r>
           <w:rPr>
             <w:rStyle w:val="InternetLink"/>
@@ -4822,7 +4846,7 @@
         <w:rPr/>
         <w:t xml:space="preserve">Deployed a </w:t>
       </w:r>
-      <w:hyperlink r:id="rId151">
+      <w:hyperlink r:id="rId153">
         <w:r>
           <w:rPr>
             <w:rStyle w:val="InternetLink"/>
@@ -5050,7 +5074,7 @@
               <w:jc w:val="left"/>
               <w:rPr/>
             </w:pPr>
-            <w:hyperlink r:id="rId152">
+            <w:hyperlink r:id="rId154">
               <w:r>
                 <w:rPr>
                   <w:rStyle w:val="InternetLink"/>
@@ -5100,7 +5124,7 @@
               <w:jc w:val="left"/>
               <w:rPr/>
             </w:pPr>
-            <w:hyperlink r:id="rId153">
+            <w:hyperlink r:id="rId155">
               <w:r>
                 <w:rPr>
                   <w:rStyle w:val="InternetLink"/>
@@ -5123,7 +5147,7 @@
         <w:rPr/>
         <w:t xml:space="preserve">Pulsepoint needed to establish a disaster recovery site, and had chosen an existing data center to do so. In the process, establishing a </w:t>
       </w:r>
-      <w:hyperlink r:id="rId154">
+      <w:hyperlink r:id="rId156">
         <w:r>
           <w:rPr>
             <w:rStyle w:val="InternetLink"/>
@@ -5151,7 +5175,7 @@
         <w:rPr/>
         <w:t xml:space="preserve">Installed </w:t>
       </w:r>
-      <w:hyperlink r:id="rId155">
+      <w:hyperlink r:id="rId157">
         <w:r>
           <w:rPr>
             <w:rStyle w:val="InternetLink"/>
@@ -5179,7 +5203,7 @@
         <w:rPr/>
         <w:t xml:space="preserve">Ensured that </w:t>
       </w:r>
-      <w:hyperlink r:id="rId156">
+      <w:hyperlink r:id="rId158">
         <w:r>
           <w:rPr>
             <w:rStyle w:val="InternetLink"/>
@@ -5191,7 +5215,7 @@
         <w:rPr/>
         <w:t xml:space="preserve">, </w:t>
       </w:r>
-      <w:hyperlink r:id="rId157">
+      <w:hyperlink r:id="rId159">
         <w:r>
           <w:rPr>
             <w:rStyle w:val="InternetLink"/>
@@ -5203,7 +5227,7 @@
         <w:rPr/>
         <w:t xml:space="preserve"> and </w:t>
       </w:r>
-      <w:hyperlink r:id="rId158">
+      <w:hyperlink r:id="rId160">
         <w:r>
           <w:rPr>
             <w:rStyle w:val="InternetLink"/>
@@ -5260,7 +5284,7 @@
         <w:jc w:val="left"/>
         <w:rPr/>
       </w:pPr>
-      <w:hyperlink r:id="rId159">
+      <w:hyperlink r:id="rId161">
         <w:bookmarkStart w:id="19" w:name="sqoopsqoop-to-freebcpfreetdsfreetds-conv"/>
         <w:r>
           <w:rPr>
@@ -5273,7 +5297,7 @@
         <w:rPr/>
         <w:t xml:space="preserve"> to FreeBCP(</w:t>
       </w:r>
-      <w:hyperlink r:id="rId160">
+      <w:hyperlink r:id="rId162">
         <w:r>
           <w:rPr>
             <w:rStyle w:val="InternetLink"/>
@@ -5435,7 +5459,7 @@
               <w:jc w:val="left"/>
               <w:rPr/>
             </w:pPr>
-            <w:hyperlink r:id="rId161">
+            <w:hyperlink r:id="rId163">
               <w:r>
                 <w:rPr>
                   <w:rStyle w:val="InternetLink"/>
@@ -5447,7 +5471,7 @@
               <w:rPr/>
               <w:t xml:space="preserve">, </w:t>
             </w:r>
-            <w:hyperlink r:id="rId162">
+            <w:hyperlink r:id="rId164">
               <w:r>
                 <w:rPr>
                   <w:rStyle w:val="InternetLink"/>
@@ -5497,7 +5521,7 @@
               <w:jc w:val="left"/>
               <w:rPr/>
             </w:pPr>
-            <w:hyperlink r:id="rId163">
+            <w:hyperlink r:id="rId165">
               <w:r>
                 <w:rPr>
                   <w:rStyle w:val="InternetLink"/>
@@ -5509,7 +5533,7 @@
               <w:rPr/>
               <w:t xml:space="preserve">, </w:t>
             </w:r>
-            <w:hyperlink r:id="rId164">
+            <w:hyperlink r:id="rId166">
               <w:r>
                 <w:rPr>
                   <w:rStyle w:val="InternetLink"/>
@@ -5528,7 +5552,7 @@
         <w:jc w:val="left"/>
         <w:rPr/>
       </w:pPr>
-      <w:hyperlink r:id="rId165">
+      <w:hyperlink r:id="rId167">
         <w:r>
           <w:rPr>
             <w:rStyle w:val="InternetLink"/>
@@ -5540,7 +5564,7 @@
         <w:rPr/>
         <w:t xml:space="preserve"> has long been deprecated, with its eventual complete retirement in June 2021. As part of Pulsepoint’s platform, we needed a replacement for </w:t>
       </w:r>
-      <w:hyperlink r:id="rId166">
+      <w:hyperlink r:id="rId168">
         <w:r>
           <w:rPr>
             <w:rStyle w:val="InternetLink"/>
@@ -5552,7 +5576,7 @@
         <w:rPr/>
         <w:t xml:space="preserve"> before it was fully retired. We settled on FreeBCP, which is part of the </w:t>
       </w:r>
-      <w:hyperlink r:id="rId167">
+      <w:hyperlink r:id="rId169">
         <w:r>
           <w:rPr>
             <w:rStyle w:val="InternetLink"/>
@@ -5564,7 +5588,7 @@
         <w:rPr/>
         <w:t xml:space="preserve"> project. Using this tool, we were able to migrate our processes for transferring data from </w:t>
       </w:r>
-      <w:hyperlink r:id="rId168">
+      <w:hyperlink r:id="rId170">
         <w:r>
           <w:rPr>
             <w:rStyle w:val="InternetLink"/>
@@ -5576,7 +5600,7 @@
         <w:rPr/>
         <w:t xml:space="preserve"> to </w:t>
       </w:r>
-      <w:hyperlink r:id="rId169">
+      <w:hyperlink r:id="rId171">
         <w:r>
           <w:rPr>
             <w:rStyle w:val="InternetLink"/>
@@ -5604,7 +5628,7 @@
         <w:rPr/>
         <w:t xml:space="preserve">Developed migration strategy to transition from </w:t>
       </w:r>
-      <w:hyperlink r:id="rId170">
+      <w:hyperlink r:id="rId172">
         <w:r>
           <w:rPr>
             <w:rStyle w:val="InternetLink"/>
@@ -5632,7 +5656,7 @@
         <w:rPr/>
         <w:t xml:space="preserve">Tested FreeBCP as a substitue for </w:t>
       </w:r>
-      <w:hyperlink r:id="rId171">
+      <w:hyperlink r:id="rId173">
         <w:r>
           <w:rPr>
             <w:rStyle w:val="InternetLink"/>
@@ -5660,7 +5684,7 @@
         <w:rPr/>
         <w:t xml:space="preserve">Updated our ETL pipelines to use FreeBCP in place of </w:t>
       </w:r>
-      <w:hyperlink r:id="rId172">
+      <w:hyperlink r:id="rId174">
         <w:r>
           <w:rPr>
             <w:rStyle w:val="InternetLink"/>
@@ -5685,7 +5709,7 @@
         <w:jc w:val="left"/>
         <w:rPr/>
       </w:pPr>
-      <w:hyperlink r:id="rId173">
+      <w:hyperlink r:id="rId175">
         <w:bookmarkStart w:id="20" w:name="verticavertica-decommissioning"/>
         <w:r>
           <w:rPr>
@@ -5848,7 +5872,7 @@
               <w:jc w:val="left"/>
               <w:rPr/>
             </w:pPr>
-            <w:hyperlink r:id="rId174">
+            <w:hyperlink r:id="rId176">
               <w:r>
                 <w:rPr>
                   <w:rStyle w:val="InternetLink"/>
@@ -5860,7 +5884,7 @@
               <w:rPr/>
               <w:t xml:space="preserve">, </w:t>
             </w:r>
-            <w:hyperlink r:id="rId175">
+            <w:hyperlink r:id="rId177">
               <w:r>
                 <w:rPr>
                   <w:rStyle w:val="InternetLink"/>
@@ -5910,7 +5934,7 @@
               <w:jc w:val="left"/>
               <w:rPr/>
             </w:pPr>
-            <w:hyperlink r:id="rId176">
+            <w:hyperlink r:id="rId178">
               <w:r>
                 <w:rPr>
                   <w:rStyle w:val="InternetLink"/>
@@ -5933,7 +5957,7 @@
         <w:rPr/>
         <w:t xml:space="preserve">Pulsepoint had used </w:t>
       </w:r>
-      <w:hyperlink r:id="rId177">
+      <w:hyperlink r:id="rId179">
         <w:r>
           <w:rPr>
             <w:rStyle w:val="InternetLink"/>
@@ -5945,7 +5969,7 @@
         <w:rPr/>
         <w:t xml:space="preserve">, but we were outgrowing it in 2017. In 2018, when we came up for the most recent support renewal, we had fully outgrown it and needed to replace it with something else. After trying out several other options (including </w:t>
       </w:r>
-      <w:hyperlink r:id="rId178">
+      <w:hyperlink r:id="rId180">
         <w:r>
           <w:rPr>
             <w:rStyle w:val="InternetLink"/>
@@ -5957,7 +5981,7 @@
         <w:rPr/>
         <w:t xml:space="preserve">, </w:t>
       </w:r>
-      <w:hyperlink r:id="rId179">
+      <w:hyperlink r:id="rId181">
         <w:r>
           <w:rPr>
             <w:rStyle w:val="InternetLink"/>
@@ -5969,7 +5993,7 @@
         <w:rPr/>
         <w:t xml:space="preserve">, [MariaDB][MARIODB], and others), we settled on Trino as the option that provided us with the best capabilities while being nearest to the performance that </w:t>
       </w:r>
-      <w:hyperlink r:id="rId180">
+      <w:hyperlink r:id="rId182">
         <w:r>
           <w:rPr>
             <w:rStyle w:val="InternetLink"/>
@@ -5997,7 +6021,7 @@
         <w:rPr/>
         <w:t xml:space="preserve">Performance tested existing </w:t>
       </w:r>
-      <w:hyperlink r:id="rId181">
+      <w:hyperlink r:id="rId183">
         <w:r>
           <w:rPr>
             <w:rStyle w:val="InternetLink"/>
@@ -6057,7 +6081,7 @@
         <w:rPr/>
         <w:t xml:space="preserve">Finally chose </w:t>
       </w:r>
-      <w:hyperlink r:id="rId182">
+      <w:hyperlink r:id="rId184">
         <w:r>
           <w:rPr>
             <w:rStyle w:val="InternetLink"/>
@@ -6069,7 +6093,7 @@
         <w:rPr/>
         <w:t xml:space="preserve">, implemented it, and fully decommissioned </w:t>
       </w:r>
-      <w:hyperlink r:id="rId183">
+      <w:hyperlink r:id="rId185">
         <w:r>
           <w:rPr>
             <w:rStyle w:val="InternetLink"/>
@@ -6249,7 +6273,7 @@
               <w:jc w:val="left"/>
               <w:rPr/>
             </w:pPr>
-            <w:hyperlink r:id="rId184">
+            <w:hyperlink r:id="rId186">
               <w:r>
                 <w:rPr>
                   <w:rStyle w:val="InternetLink"/>
@@ -6299,7 +6323,7 @@
               <w:jc w:val="left"/>
               <w:rPr/>
             </w:pPr>
-            <w:hyperlink r:id="rId185">
+            <w:hyperlink r:id="rId187">
               <w:r>
                 <w:rPr>
                   <w:rStyle w:val="InternetLink"/>
@@ -6311,7 +6335,7 @@
               <w:rPr/>
               <w:t xml:space="preserve">, </w:t>
             </w:r>
-            <w:hyperlink r:id="rId186">
+            <w:hyperlink r:id="rId188">
               <w:r>
                 <w:rPr>
                   <w:rStyle w:val="InternetLink"/>
@@ -6382,7 +6406,7 @@
         <w:rPr/>
         <w:t xml:space="preserve">Divided the </w:t>
       </w:r>
-      <w:hyperlink r:id="rId187">
+      <w:hyperlink r:id="rId189">
         <w:r>
           <w:rPr>
             <w:rStyle w:val="InternetLink"/>
@@ -6410,7 +6434,7 @@
         <w:rPr/>
         <w:t xml:space="preserve">Established new teams on </w:t>
       </w:r>
-      <w:hyperlink r:id="rId188">
+      <w:hyperlink r:id="rId190">
         <w:r>
           <w:rPr>
             <w:rStyle w:val="InternetLink"/>
@@ -6590,7 +6614,7 @@
               <w:jc w:val="left"/>
               <w:rPr/>
             </w:pPr>
-            <w:hyperlink r:id="rId189">
+            <w:hyperlink r:id="rId191">
               <w:r>
                 <w:rPr>
                   <w:rStyle w:val="InternetLink"/>
@@ -6640,7 +6664,7 @@
               <w:jc w:val="left"/>
               <w:rPr/>
             </w:pPr>
-            <w:hyperlink r:id="rId190">
+            <w:hyperlink r:id="rId192">
               <w:r>
                 <w:rPr>
                   <w:rStyle w:val="InternetLink"/>
@@ -6727,7 +6751,7 @@
         <w:rPr/>
         <w:t xml:space="preserve">Created new teams on </w:t>
       </w:r>
-      <w:hyperlink r:id="rId191">
+      <w:hyperlink r:id="rId193">
         <w:r>
           <w:rPr>
             <w:rStyle w:val="InternetLink"/>
@@ -6913,7 +6937,7 @@
               <w:jc w:val="left"/>
               <w:rPr/>
             </w:pPr>
-            <w:hyperlink r:id="rId192">
+            <w:hyperlink r:id="rId194">
               <w:r>
                 <w:rPr>
                   <w:rStyle w:val="InternetLink"/>
@@ -6925,7 +6949,7 @@
               <w:rPr/>
               <w:t xml:space="preserve">, </w:t>
             </w:r>
-            <w:hyperlink r:id="rId193">
+            <w:hyperlink r:id="rId195">
               <w:r>
                 <w:rPr>
                   <w:rStyle w:val="InternetLink"/>
@@ -6937,7 +6961,7 @@
               <w:rPr/>
               <w:t xml:space="preserve">, </w:t>
             </w:r>
-            <w:hyperlink r:id="rId194">
+            <w:hyperlink r:id="rId196">
               <w:r>
                 <w:rPr>
                   <w:rStyle w:val="InternetLink"/>
@@ -6993,7 +7017,7 @@
               <w:rPr/>
               <w:t xml:space="preserve">Server: </w:t>
             </w:r>
-            <w:hyperlink r:id="rId195">
+            <w:hyperlink r:id="rId197">
               <w:r>
                 <w:rPr>
                   <w:rStyle w:val="InternetLink"/>
@@ -7107,7 +7131,7 @@
         <w:jc w:val="left"/>
         <w:rPr/>
       </w:pPr>
-      <w:hyperlink r:id="rId196">
+      <w:hyperlink r:id="rId198">
         <w:bookmarkStart w:id="24" w:name="pasterpaster-to-apacheapachemod_wsgimodw"/>
         <w:r>
           <w:rPr>
@@ -7120,7 +7144,7 @@
         <w:rPr/>
         <w:t xml:space="preserve"> to </w:t>
       </w:r>
-      <w:hyperlink r:id="rId197">
+      <w:hyperlink r:id="rId199">
         <w:r>
           <w:rPr>
             <w:rStyle w:val="InternetLink"/>
@@ -7132,7 +7156,7 @@
         <w:rPr/>
         <w:t>/</w:t>
       </w:r>
-      <w:hyperlink r:id="rId198">
+      <w:hyperlink r:id="rId200">
         <w:r>
           <w:rPr>
             <w:rStyle w:val="InternetLink"/>
@@ -7300,7 +7324,7 @@
               <w:jc w:val="left"/>
               <w:rPr/>
             </w:pPr>
-            <w:hyperlink r:id="rId199">
+            <w:hyperlink r:id="rId201">
               <w:r>
                 <w:rPr>
                   <w:rStyle w:val="InternetLink"/>
@@ -7312,7 +7336,7 @@
               <w:rPr/>
               <w:t xml:space="preserve">, </w:t>
             </w:r>
-            <w:hyperlink r:id="rId200">
+            <w:hyperlink r:id="rId202">
               <w:r>
                 <w:rPr>
                   <w:rStyle w:val="InternetLink"/>
@@ -7324,7 +7348,7 @@
               <w:rPr/>
               <w:t xml:space="preserve">, </w:t>
             </w:r>
-            <w:hyperlink r:id="rId201">
+            <w:hyperlink r:id="rId203">
               <w:r>
                 <w:rPr>
                   <w:rStyle w:val="InternetLink"/>
@@ -7336,7 +7360,7 @@
               <w:rPr/>
               <w:t xml:space="preserve">, </w:t>
             </w:r>
-            <w:hyperlink r:id="rId202">
+            <w:hyperlink r:id="rId204">
               <w:r>
                 <w:rPr>
                   <w:rStyle w:val="InternetLink"/>
@@ -7388,7 +7412,7 @@
               <w:jc w:val="left"/>
               <w:rPr/>
             </w:pPr>
-            <w:hyperlink r:id="rId203">
+            <w:hyperlink r:id="rId205">
               <w:r>
                 <w:rPr>
                   <w:rStyle w:val="InternetLink"/>
@@ -7411,7 +7435,7 @@
         <w:jc w:val="left"/>
         <w:rPr/>
       </w:pPr>
-      <w:hyperlink r:id="rId204">
+      <w:hyperlink r:id="rId206">
         <w:r>
           <w:rPr>
             <w:rStyle w:val="InternetLink"/>
@@ -7423,7 +7447,7 @@
         <w:rPr/>
         <w:t xml:space="preserve"> is meant to be used in a development environment, allowing the developer to use a (single threaded) lightweight, easily managed webserver while writing code before it goes to production. At OrcaTec, we were using </w:t>
       </w:r>
-      <w:hyperlink r:id="rId205">
+      <w:hyperlink r:id="rId207">
         <w:r>
           <w:rPr>
             <w:rStyle w:val="InternetLink"/>
@@ -7435,7 +7459,7 @@
         <w:rPr/>
         <w:t xml:space="preserve"> both in development and in production. Due to the demands being placed on </w:t>
       </w:r>
-      <w:hyperlink r:id="rId206">
+      <w:hyperlink r:id="rId208">
         <w:r>
           <w:rPr>
             <w:rStyle w:val="InternetLink"/>
@@ -7460,7 +7484,7 @@
         <w:rPr/>
         <w:t xml:space="preserve">After analysis, we were able to determine that </w:t>
       </w:r>
-      <w:hyperlink r:id="rId207">
+      <w:hyperlink r:id="rId209">
         <w:r>
           <w:rPr>
             <w:rStyle w:val="InternetLink"/>
@@ -7472,7 +7496,7 @@
         <w:rPr/>
         <w:t xml:space="preserve"> was no longer suitable for our needs. Since </w:t>
       </w:r>
-      <w:hyperlink r:id="rId208">
+      <w:hyperlink r:id="rId210">
         <w:r>
           <w:rPr>
             <w:rStyle w:val="InternetLink"/>
@@ -7484,7 +7508,7 @@
         <w:rPr/>
         <w:t xml:space="preserve">, with </w:t>
       </w:r>
-      <w:hyperlink r:id="rId209">
+      <w:hyperlink r:id="rId211">
         <w:r>
           <w:rPr>
             <w:rStyle w:val="InternetLink"/>
@@ -7496,7 +7520,7 @@
         <w:rPr/>
         <w:t xml:space="preserve">, provides an at least adequate performance web server (in comparison to others like Nginx), and the </w:t>
       </w:r>
-      <w:hyperlink r:id="rId210">
+      <w:hyperlink r:id="rId212">
         <w:r>
           <w:rPr>
             <w:rStyle w:val="InternetLink"/>
@@ -7508,7 +7532,7 @@
         <w:rPr/>
         <w:t xml:space="preserve"> configuration was already known to the team, we chose to switch from </w:t>
       </w:r>
-      <w:hyperlink r:id="rId211">
+      <w:hyperlink r:id="rId213">
         <w:r>
           <w:rPr>
             <w:rStyle w:val="InternetLink"/>
@@ -7520,7 +7544,7 @@
         <w:rPr/>
         <w:t xml:space="preserve"> to </w:t>
       </w:r>
-      <w:hyperlink r:id="rId212">
+      <w:hyperlink r:id="rId214">
         <w:r>
           <w:rPr>
             <w:rStyle w:val="InternetLink"/>
@@ -7532,7 +7556,7 @@
         <w:rPr/>
         <w:t xml:space="preserve">. This allowed us to have </w:t>
       </w:r>
-      <w:hyperlink r:id="rId213">
+      <w:hyperlink r:id="rId215">
         <w:r>
           <w:rPr>
             <w:rStyle w:val="InternetLink"/>
@@ -7544,7 +7568,7 @@
         <w:rPr/>
         <w:t xml:space="preserve"> itself serve up static files (like images, css files, and javascript files), leaving the dynamic pages to the </w:t>
       </w:r>
-      <w:hyperlink r:id="rId214">
+      <w:hyperlink r:id="rId216">
         <w:r>
           <w:rPr>
             <w:rStyle w:val="InternetLink"/>
@@ -7572,7 +7596,7 @@
         <w:rPr/>
         <w:t xml:space="preserve">Debugged threading/locking/memory usage issues with </w:t>
       </w:r>
-      <w:hyperlink r:id="rId215">
+      <w:hyperlink r:id="rId217">
         <w:r>
           <w:rPr>
             <w:rStyle w:val="InternetLink"/>
@@ -7600,7 +7624,7 @@
         <w:rPr/>
         <w:t xml:space="preserve">Recompiled and repackaged </w:t>
       </w:r>
-      <w:hyperlink r:id="rId216">
+      <w:hyperlink r:id="rId218">
         <w:r>
           <w:rPr>
             <w:rStyle w:val="InternetLink"/>
@@ -7612,7 +7636,7 @@
         <w:rPr/>
         <w:t xml:space="preserve">, </w:t>
       </w:r>
-      <w:hyperlink r:id="rId217">
+      <w:hyperlink r:id="rId219">
         <w:r>
           <w:rPr>
             <w:rStyle w:val="InternetLink"/>
@@ -7624,7 +7648,7 @@
         <w:rPr/>
         <w:t xml:space="preserve">, and </w:t>
       </w:r>
-      <w:hyperlink r:id="rId218">
+      <w:hyperlink r:id="rId220">
         <w:r>
           <w:rPr>
             <w:rStyle w:val="InternetLink"/>
@@ -7636,7 +7660,7 @@
         <w:rPr/>
         <w:t xml:space="preserve"> for use with </w:t>
       </w:r>
-      <w:hyperlink r:id="rId219">
+      <w:hyperlink r:id="rId221">
         <w:r>
           <w:rPr>
             <w:rStyle w:val="InternetLink"/>
@@ -7664,7 +7688,7 @@
         <w:rPr/>
         <w:t xml:space="preserve">Developed automatic </w:t>
       </w:r>
-      <w:hyperlink r:id="rId220">
+      <w:hyperlink r:id="rId222">
         <w:r>
           <w:rPr>
             <w:rStyle w:val="InternetLink"/>
@@ -7678,7 +7702,7 @@
       </w:r>
     </w:p>
     <w:sectPr>
-      <w:headerReference w:type="default" r:id="rId221"/>
+      <w:headerReference w:type="default" r:id="rId223"/>
       <w:type w:val="nextPage"/>
       <w:pgSz w:w="12240" w:h="15840"/>
       <w:pgMar w:left="1440" w:right="1440" w:gutter="0" w:header="1440" w:top="2701" w:footer="0" w:bottom="1440"/>

</xml_diff>